<commit_message>
Arreglo de la grilla de hiperparametros
</commit_message>
<xml_diff>
--- a/Guía_caso_de_estudio.docx
+++ b/Guía_caso_de_estudio.docx
@@ -69,7 +69,6 @@
           <w:tag w:val="goog_rdk_0"/>
           <w:id w:val="-863748758"/>
         </w:sdtPr>
-        <w:sdtEndPr/>
         <w:sdtContent>
           <w:r>
             <w:rPr>
@@ -132,7 +131,6 @@
           <w:tag w:val="goog_rdk_4"/>
           <w:id w:val="-929654637"/>
         </w:sdtPr>
-        <w:sdtEndPr/>
         <w:sdtContent/>
       </w:sdt>
       <w:r>
@@ -452,8 +450,16 @@
         <w:rPr>
           <w:color w:val="000000"/>
         </w:rPr>
-        <w:t>Afinamiento de hiperparámetros</w:t>
-      </w:r>
+        <w:t xml:space="preserve">Afinamiento de </w:t>
+      </w:r>
+      <w:proofErr w:type="spellStart"/>
+      <w:r>
+        <w:rPr>
+          <w:color w:val="000000"/>
+        </w:rPr>
+        <w:t>hiperparámetros</w:t>
+      </w:r>
+      <w:proofErr w:type="spellEnd"/>
     </w:p>
     <w:p>
       <w:pPr>
@@ -716,7 +722,21 @@
         <w:rPr>
           <w:color w:val="000000"/>
         </w:rPr>
-        <w:t xml:space="preserve"> (funciones, varios archivos, uso de sql)</w:t>
+        <w:t xml:space="preserve"> (funciones, varios archivos, uso de </w:t>
+      </w:r>
+      <w:proofErr w:type="spellStart"/>
+      <w:r>
+        <w:rPr>
+          <w:color w:val="000000"/>
+        </w:rPr>
+        <w:t>sql</w:t>
+      </w:r>
+      <w:proofErr w:type="spellEnd"/>
+      <w:r>
+        <w:rPr>
+          <w:color w:val="000000"/>
+        </w:rPr>
+        <w:t>)</w:t>
       </w:r>
       <w:r>
         <w:rPr>
@@ -871,7 +891,6 @@
           <w:tag w:val="goog_rdk_7"/>
           <w:id w:val="-1873213395"/>
         </w:sdtPr>
-        <w:sdtEndPr/>
         <w:sdtContent/>
       </w:sdt>
       <w:sdt>
@@ -879,7 +898,6 @@
           <w:tag w:val="goog_rdk_8"/>
           <w:id w:val="14044501"/>
         </w:sdtPr>
-        <w:sdtEndPr/>
         <w:sdtContent/>
       </w:sdt>
       <w:r>
@@ -937,7 +955,6 @@
           <w:tag w:val="goog_rdk_9"/>
           <w:id w:val="601771096"/>
         </w:sdtPr>
-        <w:sdtEndPr/>
         <w:sdtContent/>
       </w:sdt>
       <w:r>
@@ -1091,8 +1108,13 @@
         <w:t xml:space="preserve">Diseño de la solución, </w:t>
       </w:r>
       <w:r>
-        <w:t>afinamiento de hiperparámetro</w:t>
-      </w:r>
+        <w:t xml:space="preserve">afinamiento de </w:t>
+      </w:r>
+      <w:proofErr w:type="spellStart"/>
+      <w:r>
+        <w:t>hiperparámetro</w:t>
+      </w:r>
+      <w:proofErr w:type="spellEnd"/>
       <w:r>
         <w:t xml:space="preserve"> y análisis del modelo.</w:t>
       </w:r>
@@ -3189,6 +3211,56 @@
 </a:theme>
 </file>
 
+<file path=word/webextensions/taskpanes.xml><?xml version="1.0" encoding="utf-8"?>
+<wetp:taskpanes xmlns:wetp="http://schemas.microsoft.com/office/webextensions/taskpanes/2010/11">
+  <wetp:taskpane dockstate="right" visibility="0" width="438" row="3">
+    <wetp:webextensionref xmlns:r="http://schemas.openxmlformats.org/officeDocument/2006/relationships" r:id="rId1"/>
+  </wetp:taskpane>
+  <wetp:taskpane dockstate="right" visibility="0" width="438" row="4">
+    <wetp:webextensionref xmlns:r="http://schemas.openxmlformats.org/officeDocument/2006/relationships" r:id="rId2"/>
+  </wetp:taskpane>
+  <wetp:taskpane dockstate="right" visibility="0" width="438" row="5">
+    <wetp:webextensionref xmlns:r="http://schemas.openxmlformats.org/officeDocument/2006/relationships" r:id="rId3"/>
+  </wetp:taskpane>
+</wetp:taskpanes>
+</file>
+
+<file path=word/webextensions/webextension1.xml><?xml version="1.0" encoding="utf-8"?>
+<we:webextension xmlns:we="http://schemas.microsoft.com/office/webextensions/webextension/2010/11" id="{14393FAD-54EB-4B6C-BDAE-1C1194E6FA7C}">
+  <we:reference id="wa104099688" version="1.3.0.0" store="es-ES" storeType="OMEX"/>
+  <we:alternateReferences>
+    <we:reference id="WA104099688" version="1.3.0.0" store="" storeType="OMEX"/>
+  </we:alternateReferences>
+  <we:properties/>
+  <we:bindings/>
+  <we:snapshot xmlns:r="http://schemas.openxmlformats.org/officeDocument/2006/relationships"/>
+</we:webextension>
+</file>
+
+<file path=word/webextensions/webextension2.xml><?xml version="1.0" encoding="utf-8"?>
+<we:webextension xmlns:we="http://schemas.microsoft.com/office/webextensions/webextension/2010/11" id="{9F767542-CB1F-48E1-966C-40E5B5821A42}">
+  <we:reference id="wa102920439" version="1.3.1.0" store="es-CO" storeType="OMEX"/>
+  <we:alternateReferences>
+    <we:reference id="WA102920439" version="1.3.1.0" store="" storeType="OMEX"/>
+  </we:alternateReferences>
+  <we:properties/>
+  <we:bindings/>
+  <we:snapshot xmlns:r="http://schemas.openxmlformats.org/officeDocument/2006/relationships"/>
+</we:webextension>
+</file>
+
+<file path=word/webextensions/webextension3.xml><?xml version="1.0" encoding="utf-8"?>
+<we:webextension xmlns:we="http://schemas.microsoft.com/office/webextensions/webextension/2010/11" id="{E3C3E819-FFEC-4B9F-A05A-70EDA11AD355}">
+  <we:reference id="wa200000113" version="1.0.0.0" store="es-ES" storeType="OMEX"/>
+  <we:alternateReferences>
+    <we:reference id="wa200000113" version="1.0.0.0" store="wa200000113" storeType="OMEX"/>
+  </we:alternateReferences>
+  <we:properties/>
+  <we:bindings/>
+  <we:snapshot xmlns:r="http://schemas.openxmlformats.org/officeDocument/2006/relationships"/>
+</we:webextension>
+</file>
+
 <file path=customXml/item1.xml><?xml version="1.0" encoding="utf-8"?>
 <go:gDocsCustomXmlDataStorage xmlns:go="http://customooxmlschemas.google.com/" xmlns:r="http://schemas.openxmlformats.org/officeDocument/2006/relationships">
   <go:docsCustomData xmlns:go="http://customooxmlschemas.google.com/" roundtripDataSignature="AMtx7mgKHH0eqwaKkc0DcoTkJOvhIcyMFg==">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</go:docsCustomData>

</xml_diff>